<commit_message>
Added code for question 1b
</commit_message>
<xml_diff>
--- a/LinearRegressiononBostonHousingDataset.docx
+++ b/LinearRegressiononBostonHousingDataset.docx
@@ -79,8 +79,6 @@
         </w:rPr>
         <w:t>https://towardsdatascience.com/linear-regression-on-boston-housing-dataset-f409b7e4a155</w:t>
       </w:r>
-      <w:bookmarkStart w:id="0" w:name="_GoBack"/>
-      <w:bookmarkEnd w:id="0"/>
     </w:p>
     <w:p>
       <w:pPr>
@@ -2441,13 +2439,25 @@
           <w:sz w:val="24"/>
           <w:szCs w:val="24"/>
         </w:rPr>
-        <w:t xml:space="preserve">To fit a linear regression model, we select those features which have a high correlation with our target variable </w:t>
-      </w:r>
-      <w:r>
-        <w:rPr>
-          <w:rFonts w:ascii="Courier New" w:eastAsia="Times New Roman" w:hAnsi="Courier New" w:cs="Courier New"/>
-          <w:sz w:val="20"/>
-          <w:szCs w:val="20"/>
+        <w:t xml:space="preserve">To fit a linear regression model, we </w:t>
+      </w:r>
+      <w:r>
+        <w:rPr>
+          <w:rFonts w:ascii="Times New Roman" w:eastAsia="Times New Roman" w:hAnsi="Times New Roman" w:cs="Times New Roman"/>
+          <w:color w:val="FF0000"/>
+          <w:sz w:val="24"/>
+          <w:szCs w:val="24"/>
+          <w:highlight w:val="yellow"/>
+        </w:rPr>
+        <w:t xml:space="preserve">select those features which have a high correlation with our target variable </w:t>
+      </w:r>
+      <w:r>
+        <w:rPr>
+          <w:rFonts w:ascii="Courier New" w:eastAsia="Times New Roman" w:hAnsi="Courier New" w:cs="Courier New"/>
+          <w:color w:val="FF0000"/>
+          <w:sz w:val="20"/>
+          <w:szCs w:val="20"/>
+          <w:highlight w:val="yellow"/>
         </w:rPr>
         <w:t>MEDV</w:t>
       </w:r>
@@ -2462,8 +2472,10 @@
       <w:r>
         <w:rPr>
           <w:rFonts w:ascii="Courier New" w:eastAsia="Times New Roman" w:hAnsi="Courier New" w:cs="Courier New"/>
-          <w:sz w:val="20"/>
-          <w:szCs w:val="20"/>
+          <w:color w:val="FF0000"/>
+          <w:sz w:val="24"/>
+          <w:szCs w:val="24"/>
+          <w:highlight w:val="yellow"/>
         </w:rPr>
         <w:t>RM</w:t>
       </w:r>
@@ -2507,31 +2519,32 @@
         </w:rPr>
         <w:t xml:space="preserve"> has a high negative correlation with </w:t>
       </w:r>
-      <w:proofErr w:type="gramStart"/>
-      <w:r>
-        <w:rPr>
-          <w:rFonts w:ascii="Courier New" w:eastAsia="Times New Roman" w:hAnsi="Courier New" w:cs="Courier New"/>
-          <w:sz w:val="20"/>
-          <w:szCs w:val="20"/>
+      <w:r>
+        <w:rPr>
+          <w:rFonts w:ascii="Courier New" w:eastAsia="Times New Roman" w:hAnsi="Courier New" w:cs="Courier New"/>
+          <w:color w:val="FF0000"/>
+          <w:sz w:val="24"/>
+          <w:szCs w:val="24"/>
+          <w:highlight w:val="yellow"/>
         </w:rPr>
         <w:t>MEDV</w:t>
       </w:r>
       <w:r>
         <w:rPr>
-          <w:rFonts w:ascii="Times New Roman" w:eastAsia="Times New Roman" w:hAnsi="Times New Roman" w:cs="Times New Roman"/>
-          <w:sz w:val="24"/>
-          <w:szCs w:val="24"/>
-        </w:rPr>
-        <w:t>(</w:t>
-      </w:r>
-      <w:proofErr w:type="gramEnd"/>
-      <w:r>
-        <w:rPr>
-          <w:rFonts w:ascii="Times New Roman" w:eastAsia="Times New Roman" w:hAnsi="Times New Roman" w:cs="Times New Roman"/>
-          <w:sz w:val="24"/>
-          <w:szCs w:val="24"/>
-        </w:rPr>
-        <w:t>-0.74).</w:t>
+          <w:rFonts w:ascii="Courier New" w:eastAsia="Times New Roman" w:hAnsi="Courier New" w:cs="Courier New"/>
+          <w:color w:val="FF0000"/>
+          <w:sz w:val="24"/>
+          <w:szCs w:val="24"/>
+        </w:rPr>
+        <w:t xml:space="preserve"> </w:t>
+      </w:r>
+      <w:r>
+        <w:rPr>
+          <w:rFonts w:ascii="Times New Roman" w:eastAsia="Times New Roman" w:hAnsi="Times New Roman" w:cs="Times New Roman"/>
+          <w:sz w:val="24"/>
+          <w:szCs w:val="24"/>
+        </w:rPr>
+        <w:t>(-0.74).</w:t>
       </w:r>
     </w:p>
     <w:p>
@@ -2550,42 +2563,119 @@
       <w:r>
         <w:rPr>
           <w:rFonts w:ascii="Times New Roman" w:eastAsia="Times New Roman" w:hAnsi="Times New Roman" w:cs="Times New Roman"/>
-          <w:sz w:val="24"/>
-          <w:szCs w:val="24"/>
-        </w:rPr>
-        <w:t xml:space="preserve">An important point in selecting features for a linear regression model is to check for multi-co-linearity. The features </w:t>
-      </w:r>
-      <w:r>
-        <w:rPr>
-          <w:rFonts w:ascii="Courier New" w:eastAsia="Times New Roman" w:hAnsi="Courier New" w:cs="Courier New"/>
-          <w:sz w:val="20"/>
-          <w:szCs w:val="20"/>
+          <w:color w:val="FF0000"/>
+          <w:sz w:val="24"/>
+          <w:szCs w:val="24"/>
+          <w:highlight w:val="yellow"/>
+        </w:rPr>
+        <w:t>An important point in selecting features for a linear regression model is to check for multi-co-linearity</w:t>
+      </w:r>
+      <w:r>
+        <w:rPr>
+          <w:rFonts w:ascii="Times New Roman" w:eastAsia="Times New Roman" w:hAnsi="Times New Roman" w:cs="Times New Roman"/>
+          <w:sz w:val="24"/>
+          <w:szCs w:val="24"/>
+        </w:rPr>
+        <w:t xml:space="preserve">. </w:t>
+      </w:r>
+      <w:r>
+        <w:rPr>
+          <w:rFonts w:ascii="Times New Roman" w:eastAsia="Times New Roman" w:hAnsi="Times New Roman" w:cs="Times New Roman"/>
+          <w:color w:val="FF0000"/>
+          <w:sz w:val="24"/>
+          <w:szCs w:val="24"/>
+          <w:highlight w:val="yellow"/>
+        </w:rPr>
+        <w:t>The features</w:t>
+      </w:r>
+      <w:r>
+        <w:rPr>
+          <w:rFonts w:ascii="Times New Roman" w:eastAsia="Times New Roman" w:hAnsi="Times New Roman" w:cs="Times New Roman"/>
+          <w:color w:val="FF0000"/>
+          <w:sz w:val="28"/>
+          <w:szCs w:val="28"/>
+          <w:highlight w:val="yellow"/>
+        </w:rPr>
+        <w:t xml:space="preserve"> </w:t>
+      </w:r>
+      <w:r>
+        <w:rPr>
+          <w:rFonts w:ascii="Courier New" w:eastAsia="Times New Roman" w:hAnsi="Courier New" w:cs="Courier New"/>
+          <w:b/>
+          <w:bCs/>
+          <w:color w:val="FF0000"/>
+          <w:highlight w:val="yellow"/>
         </w:rPr>
         <w:t>RAD</w:t>
       </w:r>
       <w:r>
         <w:rPr>
-          <w:rFonts w:ascii="Times New Roman" w:eastAsia="Times New Roman" w:hAnsi="Times New Roman" w:cs="Times New Roman"/>
-          <w:sz w:val="24"/>
-          <w:szCs w:val="24"/>
-        </w:rPr>
-        <w:t xml:space="preserve">, </w:t>
-      </w:r>
-      <w:r>
-        <w:rPr>
-          <w:rFonts w:ascii="Courier New" w:eastAsia="Times New Roman" w:hAnsi="Courier New" w:cs="Courier New"/>
-          <w:sz w:val="20"/>
-          <w:szCs w:val="20"/>
+          <w:rFonts w:ascii="Courier New" w:eastAsia="Times New Roman" w:hAnsi="Courier New" w:cs="Courier New"/>
+          <w:b/>
+          <w:bCs/>
+          <w:color w:val="FF0000"/>
+          <w:highlight w:val="yellow"/>
+        </w:rPr>
+        <w:t xml:space="preserve"> </w:t>
+      </w:r>
+      <w:r>
+        <w:rPr>
+          <w:rFonts w:ascii="Courier New" w:eastAsia="Times New Roman" w:hAnsi="Courier New" w:cs="Courier New"/>
+          <w:b/>
+          <w:bCs/>
+          <w:color w:val="FF0000"/>
+          <w:sz w:val="20"/>
+          <w:szCs w:val="20"/>
+          <w:highlight w:val="yellow"/>
+        </w:rPr>
+        <w:t xml:space="preserve">and </w:t>
+      </w:r>
+      <w:r>
+        <w:rPr>
+          <w:rFonts w:ascii="Courier New" w:eastAsia="Times New Roman" w:hAnsi="Courier New" w:cs="Courier New"/>
+          <w:b/>
+          <w:bCs/>
+          <w:color w:val="FF0000"/>
+          <w:highlight w:val="yellow"/>
         </w:rPr>
         <w:t>TAX</w:t>
       </w:r>
       <w:r>
         <w:rPr>
           <w:rFonts w:ascii="Times New Roman" w:eastAsia="Times New Roman" w:hAnsi="Times New Roman" w:cs="Times New Roman"/>
-          <w:sz w:val="24"/>
-          <w:szCs w:val="24"/>
-        </w:rPr>
-        <w:t xml:space="preserve"> have a correlation of 0.91. These feature pairs are strongly correlated to each other. We should not select both these features together for training the model. Check </w:t>
+          <w:color w:val="FF0000"/>
+          <w:sz w:val="28"/>
+          <w:szCs w:val="28"/>
+          <w:highlight w:val="yellow"/>
+        </w:rPr>
+        <w:t xml:space="preserve"> </w:t>
+      </w:r>
+      <w:r>
+        <w:rPr>
+          <w:rFonts w:ascii="Times New Roman" w:eastAsia="Times New Roman" w:hAnsi="Times New Roman" w:cs="Times New Roman"/>
+          <w:color w:val="FF0000"/>
+          <w:sz w:val="24"/>
+          <w:szCs w:val="24"/>
+          <w:highlight w:val="yellow"/>
+        </w:rPr>
+        <w:t>have a correlation of 0.91. These feature pairs are strongly correlated to each other. We should not select both these features together for training the model.</w:t>
+      </w:r>
+      <w:r>
+        <w:rPr>
+          <w:rFonts w:ascii="Times New Roman" w:eastAsia="Times New Roman" w:hAnsi="Times New Roman" w:cs="Times New Roman"/>
+          <w:color w:val="FF0000"/>
+          <w:sz w:val="24"/>
+          <w:szCs w:val="24"/>
+        </w:rPr>
+        <w:t xml:space="preserve"> </w:t>
+      </w:r>
+      <w:r>
+        <w:rPr>
+          <w:rFonts w:ascii="Times New Roman" w:eastAsia="Times New Roman" w:hAnsi="Times New Roman" w:cs="Times New Roman"/>
+          <w:sz w:val="24"/>
+          <w:szCs w:val="24"/>
+        </w:rPr>
+        <w:t xml:space="preserve">Check </w:t>
       </w:r>
       <w:hyperlink r:id="rId16" w:tgtFrame="_blank" w:history="1">
         <w:r>
@@ -2605,19 +2695,123 @@
           <w:sz w:val="24"/>
           <w:szCs w:val="24"/>
         </w:rPr>
-        <w:t xml:space="preserve"> for an explanation. Same goes for the features </w:t>
-      </w:r>
-      <w:r>
-        <w:rPr>
-          <w:rFonts w:ascii="Courier New" w:eastAsia="Times New Roman" w:hAnsi="Courier New" w:cs="Courier New"/>
-          <w:sz w:val="20"/>
-          <w:szCs w:val="20"/>
+        <w:t xml:space="preserve"> for an explanation. </w:t>
+      </w:r>
+      <w:r>
+        <w:rPr>
+          <w:rFonts w:ascii="Times New Roman" w:eastAsia="Times New Roman" w:hAnsi="Times New Roman" w:cs="Times New Roman"/>
+          <w:color w:val="FF0000"/>
+          <w:sz w:val="24"/>
+          <w:szCs w:val="24"/>
+          <w:highlight w:val="yellow"/>
+        </w:rPr>
+        <w:t xml:space="preserve">Same goes for the features </w:t>
+      </w:r>
+      <w:r>
+        <w:rPr>
+          <w:rFonts w:ascii="Courier New" w:eastAsia="Times New Roman" w:hAnsi="Courier New" w:cs="Courier New"/>
+          <w:b/>
+          <w:bCs/>
+          <w:color w:val="FF0000"/>
+          <w:highlight w:val="yellow"/>
         </w:rPr>
         <w:t>DIS</w:t>
       </w:r>
       <w:r>
         <w:rPr>
           <w:rFonts w:ascii="Times New Roman" w:eastAsia="Times New Roman" w:hAnsi="Times New Roman" w:cs="Times New Roman"/>
+          <w:b/>
+          <w:bCs/>
+          <w:color w:val="FF0000"/>
+          <w:sz w:val="24"/>
+          <w:szCs w:val="24"/>
+          <w:highlight w:val="yellow"/>
+        </w:rPr>
+        <w:t xml:space="preserve"> </w:t>
+      </w:r>
+      <w:r>
+        <w:rPr>
+          <w:rFonts w:ascii="Times New Roman" w:eastAsia="Times New Roman" w:hAnsi="Times New Roman" w:cs="Times New Roman"/>
+          <w:color w:val="FF0000"/>
+          <w:sz w:val="24"/>
+          <w:szCs w:val="24"/>
+          <w:highlight w:val="yellow"/>
+        </w:rPr>
+        <w:t>and</w:t>
+      </w:r>
+      <w:r>
+        <w:rPr>
+          <w:rFonts w:ascii="Times New Roman" w:eastAsia="Times New Roman" w:hAnsi="Times New Roman" w:cs="Times New Roman"/>
+          <w:b/>
+          <w:bCs/>
+          <w:color w:val="FF0000"/>
+          <w:sz w:val="24"/>
+          <w:szCs w:val="24"/>
+          <w:highlight w:val="yellow"/>
+        </w:rPr>
+        <w:t xml:space="preserve"> </w:t>
+      </w:r>
+      <w:r>
+        <w:rPr>
+          <w:rFonts w:ascii="Courier New" w:eastAsia="Times New Roman" w:hAnsi="Courier New" w:cs="Courier New"/>
+          <w:b/>
+          <w:bCs/>
+          <w:color w:val="FF0000"/>
+          <w:highlight w:val="yellow"/>
+        </w:rPr>
+        <w:t>AGE</w:t>
+      </w:r>
+      <w:r>
+        <w:rPr>
+          <w:rFonts w:ascii="Times New Roman" w:eastAsia="Times New Roman" w:hAnsi="Times New Roman" w:cs="Times New Roman"/>
+          <w:color w:val="FF0000"/>
+          <w:sz w:val="24"/>
+          <w:szCs w:val="24"/>
+          <w:highlight w:val="yellow"/>
+        </w:rPr>
+        <w:t xml:space="preserve"> which have a correlation of -0.75</w:t>
+      </w:r>
+      <w:r>
+        <w:rPr>
+          <w:rFonts w:ascii="Times New Roman" w:eastAsia="Times New Roman" w:hAnsi="Times New Roman" w:cs="Times New Roman"/>
+          <w:sz w:val="24"/>
+          <w:szCs w:val="24"/>
+        </w:rPr>
+        <w:t>.</w:t>
+      </w:r>
+    </w:p>
+    <w:p>
+      <w:pPr>
+        <w:spacing w:before="100" w:beforeAutospacing="1" w:after="100" w:afterAutospacing="1" w:line="240" w:lineRule="auto"/>
+        <w:rPr>
+          <w:rFonts w:ascii="Times New Roman" w:eastAsia="Times New Roman" w:hAnsi="Times New Roman" w:cs="Times New Roman"/>
+          <w:sz w:val="24"/>
+          <w:szCs w:val="24"/>
+        </w:rPr>
+      </w:pPr>
+      <w:r>
+        <w:rPr>
+          <w:rFonts w:ascii="Times New Roman" w:eastAsia="Times New Roman" w:hAnsi="Times New Roman" w:cs="Times New Roman"/>
+          <w:sz w:val="24"/>
+          <w:szCs w:val="24"/>
+        </w:rPr>
+        <w:t xml:space="preserve">Based on the above observations we will </w:t>
+      </w:r>
+      <w:r>
+        <w:rPr>
+          <w:rFonts w:ascii="Courier New" w:eastAsia="Times New Roman" w:hAnsi="Courier New" w:cs="Courier New"/>
+          <w:b/>
+          <w:bCs/>
+          <w:color w:val="FF0000"/>
+          <w:sz w:val="24"/>
+          <w:szCs w:val="24"/>
+          <w:highlight w:val="yellow"/>
+        </w:rPr>
+        <w:t>RM</w:t>
+      </w:r>
+      <w:r>
+        <w:rPr>
+          <w:rFonts w:ascii="Times New Roman" w:eastAsia="Times New Roman" w:hAnsi="Times New Roman" w:cs="Times New Roman"/>
           <w:sz w:val="24"/>
           <w:szCs w:val="24"/>
         </w:rPr>
@@ -2626,58 +2820,12 @@
       <w:r>
         <w:rPr>
           <w:rFonts w:ascii="Courier New" w:eastAsia="Times New Roman" w:hAnsi="Courier New" w:cs="Courier New"/>
-          <w:sz w:val="20"/>
-          <w:szCs w:val="20"/>
-        </w:rPr>
-        <w:t>AGE</w:t>
-      </w:r>
-      <w:r>
-        <w:rPr>
-          <w:rFonts w:ascii="Times New Roman" w:eastAsia="Times New Roman" w:hAnsi="Times New Roman" w:cs="Times New Roman"/>
-          <w:sz w:val="24"/>
-          <w:szCs w:val="24"/>
-        </w:rPr>
-        <w:t xml:space="preserve"> which have a correlation of -0.75.</w:t>
-      </w:r>
-    </w:p>
-    <w:p>
-      <w:pPr>
-        <w:spacing w:before="100" w:beforeAutospacing="1" w:after="100" w:afterAutospacing="1" w:line="240" w:lineRule="auto"/>
-        <w:rPr>
-          <w:rFonts w:ascii="Times New Roman" w:eastAsia="Times New Roman" w:hAnsi="Times New Roman" w:cs="Times New Roman"/>
-          <w:sz w:val="24"/>
-          <w:szCs w:val="24"/>
-        </w:rPr>
-      </w:pPr>
-      <w:r>
-        <w:rPr>
-          <w:rFonts w:ascii="Times New Roman" w:eastAsia="Times New Roman" w:hAnsi="Times New Roman" w:cs="Times New Roman"/>
-          <w:sz w:val="24"/>
-          <w:szCs w:val="24"/>
-        </w:rPr>
-        <w:t xml:space="preserve">Based on the above observations we will </w:t>
-      </w:r>
-      <w:r>
-        <w:rPr>
-          <w:rFonts w:ascii="Courier New" w:eastAsia="Times New Roman" w:hAnsi="Courier New" w:cs="Courier New"/>
-          <w:sz w:val="20"/>
-          <w:szCs w:val="20"/>
-        </w:rPr>
-        <w:t>RM</w:t>
-      </w:r>
-      <w:r>
-        <w:rPr>
-          <w:rFonts w:ascii="Times New Roman" w:eastAsia="Times New Roman" w:hAnsi="Times New Roman" w:cs="Times New Roman"/>
-          <w:sz w:val="24"/>
-          <w:szCs w:val="24"/>
-        </w:rPr>
-        <w:t xml:space="preserve"> and </w:t>
-      </w:r>
-      <w:r>
-        <w:rPr>
-          <w:rFonts w:ascii="Courier New" w:eastAsia="Times New Roman" w:hAnsi="Courier New" w:cs="Courier New"/>
-          <w:sz w:val="20"/>
-          <w:szCs w:val="20"/>
+          <w:b/>
+          <w:bCs/>
+          <w:color w:val="FF0000"/>
+          <w:sz w:val="24"/>
+          <w:szCs w:val="24"/>
+          <w:highlight w:val="yellow"/>
         </w:rPr>
         <w:t>LSTAT</w:t>
       </w:r>
@@ -3434,6 +3582,64 @@
         <w:br/>
         <w:t xml:space="preserve">R2 score is 0.6300745149331701   </w:t>
       </w:r>
+    </w:p>
+    <w:p>
+      <w:pPr>
+        <w:tabs>
+          <w:tab w:val="left" w:pos="916"/>
+          <w:tab w:val="left" w:pos="1832"/>
+          <w:tab w:val="left" w:pos="2748"/>
+          <w:tab w:val="left" w:pos="3664"/>
+          <w:tab w:val="left" w:pos="4580"/>
+          <w:tab w:val="left" w:pos="5496"/>
+          <w:tab w:val="left" w:pos="6412"/>
+          <w:tab w:val="left" w:pos="7328"/>
+          <w:tab w:val="left" w:pos="8244"/>
+          <w:tab w:val="left" w:pos="9160"/>
+          <w:tab w:val="left" w:pos="10076"/>
+          <w:tab w:val="left" w:pos="10992"/>
+          <w:tab w:val="left" w:pos="11908"/>
+          <w:tab w:val="left" w:pos="12824"/>
+          <w:tab w:val="left" w:pos="13740"/>
+          <w:tab w:val="left" w:pos="14656"/>
+        </w:tabs>
+        <w:spacing w:after="0" w:line="240" w:lineRule="auto"/>
+        <w:rPr>
+          <w:rFonts w:ascii="Courier New" w:eastAsia="Times New Roman" w:hAnsi="Courier New" w:cs="Courier New"/>
+          <w:sz w:val="20"/>
+          <w:szCs w:val="20"/>
+        </w:rPr>
+      </w:pPr>
+    </w:p>
+    <w:p>
+      <w:pPr>
+        <w:tabs>
+          <w:tab w:val="left" w:pos="916"/>
+          <w:tab w:val="left" w:pos="1832"/>
+          <w:tab w:val="left" w:pos="2748"/>
+          <w:tab w:val="left" w:pos="3664"/>
+          <w:tab w:val="left" w:pos="4580"/>
+          <w:tab w:val="left" w:pos="5496"/>
+          <w:tab w:val="left" w:pos="6412"/>
+          <w:tab w:val="left" w:pos="7328"/>
+          <w:tab w:val="left" w:pos="8244"/>
+          <w:tab w:val="left" w:pos="9160"/>
+          <w:tab w:val="left" w:pos="10076"/>
+          <w:tab w:val="left" w:pos="10992"/>
+          <w:tab w:val="left" w:pos="11908"/>
+          <w:tab w:val="left" w:pos="12824"/>
+          <w:tab w:val="left" w:pos="13740"/>
+          <w:tab w:val="left" w:pos="14656"/>
+        </w:tabs>
+        <w:spacing w:after="0" w:line="240" w:lineRule="auto"/>
+        <w:rPr>
+          <w:rFonts w:ascii="Courier New" w:eastAsia="Times New Roman" w:hAnsi="Courier New" w:cs="Courier New"/>
+          <w:sz w:val="20"/>
+          <w:szCs w:val="20"/>
+        </w:rPr>
+      </w:pPr>
+      <w:bookmarkStart w:id="0" w:name="_GoBack"/>
+      <w:bookmarkEnd w:id="0"/>
       <w:r>
         <w:rPr>
           <w:rFonts w:ascii="Courier New" w:eastAsia="Times New Roman" w:hAnsi="Courier New" w:cs="Courier New"/>
@@ -4492,6 +4698,7 @@
     <w:lsdException w:name="HTML Sample" w:semiHidden="1" w:unhideWhenUsed="1"/>
     <w:lsdException w:name="HTML Typewriter" w:semiHidden="1" w:unhideWhenUsed="1"/>
     <w:lsdException w:name="HTML Variable" w:semiHidden="1" w:unhideWhenUsed="1"/>
+    <w:lsdException w:name="Normal Table" w:semiHidden="1" w:unhideWhenUsed="1"/>
     <w:lsdException w:name="annotation subject" w:semiHidden="1" w:unhideWhenUsed="1"/>
     <w:lsdException w:name="No List" w:semiHidden="1" w:unhideWhenUsed="1"/>
     <w:lsdException w:name="Outline List 1" w:semiHidden="1" w:unhideWhenUsed="1"/>
@@ -4537,9 +4744,11 @@
     <w:lsdException w:name="Table Subtle 1" w:semiHidden="1" w:unhideWhenUsed="1"/>
     <w:lsdException w:name="Table Subtle 2" w:semiHidden="1" w:unhideWhenUsed="1"/>
     <w:lsdException w:name="Table Web 1" w:semiHidden="1" w:unhideWhenUsed="1"/>
+    <w:lsdException w:name="Table Web 2" w:semiHidden="1" w:unhideWhenUsed="1"/>
     <w:lsdException w:name="Table Web 3" w:semiHidden="1" w:unhideWhenUsed="1"/>
     <w:lsdException w:name="Balloon Text" w:semiHidden="1" w:unhideWhenUsed="1"/>
     <w:lsdException w:name="Table Grid" w:uiPriority="39"/>
+    <w:lsdException w:name="Table Theme" w:semiHidden="1" w:unhideWhenUsed="1"/>
     <w:lsdException w:name="Placeholder Text" w:semiHidden="1"/>
     <w:lsdException w:name="No Spacing" w:uiPriority="1" w:qFormat="1"/>
     <w:lsdException w:name="Light Shading" w:uiPriority="60"/>

</xml_diff>